<commit_message>
Commit Dec 20 1
</commit_message>
<xml_diff>
--- a/Fall_2017/work/aambrogio/p4/Mass Health Maintenance Chart.docx
+++ b/Fall_2017/work/aambrogio/p4/Mass Health Maintenance Chart.docx
@@ -17,7 +17,15 @@
         </w:numPr>
       </w:pPr>
       <w:r>
-        <w:t xml:space="preserve">If any changes are made to MassHealth (Standard) eligibility requirements, this QNA must be updated accordingly. </w:t>
+        <w:t xml:space="preserve">If any changes are made to </w:t>
+      </w:r>
+      <w:proofErr w:type="spellStart"/>
+      <w:r>
+        <w:t>MassHealth</w:t>
+      </w:r>
+      <w:proofErr w:type="spellEnd"/>
+      <w:r>
+        <w:t xml:space="preserve"> (Standard) eligibility requirements, this QNA must be updated accordingly. </w:t>
       </w:r>
     </w:p>
     <w:p>
@@ -60,6 +68,11 @@
       <w:r>
         <w:t>If the federal poverty guidelines are updated, the scripts.js must be updated accordingly. The $ per household would be changed, but nothing else.</w:t>
       </w:r>
+      <w:r>
+        <w:t xml:space="preserve"> Federal Poverty Guidelines come out in January, usually the end of January.</w:t>
+      </w:r>
+      <w:bookmarkStart w:id="0" w:name="_GoBack"/>
+      <w:bookmarkEnd w:id="0"/>
     </w:p>
     <w:p>
       <w:pPr>
@@ -202,8 +215,6 @@
           <w:t>https://www.masslegalservices.org/content/federal-poverty-guidelines-2017</w:t>
         </w:r>
       </w:hyperlink>
-      <w:bookmarkStart w:id="0" w:name="_GoBack"/>
-      <w:bookmarkEnd w:id="0"/>
     </w:p>
     <w:sectPr>
       <w:pgSz w:w="12240" w:h="15840"/>

</xml_diff>